<commit_message>
End of RSS meeting
</commit_message>
<xml_diff>
--- a/Files/Meetings/Board meetings/2019-02-19.docx
+++ b/Files/Meetings/Board meetings/2019-02-19.docx
@@ -15,8 +15,6 @@
         </w:rPr>
         <w:t>2019-02-19</w:t>
       </w:r>
-      <w:bookmarkStart w:id="0" w:name="_GoBack"/>
-      <w:bookmarkEnd w:id="0"/>
       <w:r>
         <w:rPr>
           <w:lang w:val="en-US"/>
@@ -248,8 +246,10 @@
           <w:b/>
           <w:lang w:val="en-US"/>
         </w:rPr>
-        <w:t>XX</w:t>
-      </w:r>
+        <w:t>6</w:t>
+      </w:r>
+      <w:bookmarkStart w:id="0" w:name="_GoBack"/>
+      <w:bookmarkEnd w:id="0"/>
     </w:p>
     <w:tbl>
       <w:tblPr>
@@ -334,6 +334,12 @@
                 <w:lang w:val="en-US"/>
               </w:rPr>
             </w:pPr>
+            <w:r>
+              <w:rPr>
+                <w:lang w:val="en-US"/>
+              </w:rPr>
+              <w:t>1</w:t>
+            </w:r>
           </w:p>
         </w:tc>
       </w:tr>
@@ -366,6 +372,12 @@
                 <w:lang w:val="en-US"/>
               </w:rPr>
             </w:pPr>
+            <w:r>
+              <w:rPr>
+                <w:lang w:val="en-US"/>
+              </w:rPr>
+              <w:t>1</w:t>
+            </w:r>
           </w:p>
         </w:tc>
       </w:tr>
@@ -398,6 +410,12 @@
                 <w:lang w:val="en-US"/>
               </w:rPr>
             </w:pPr>
+            <w:r>
+              <w:rPr>
+                <w:lang w:val="en-US"/>
+              </w:rPr>
+              <w:t>1</w:t>
+            </w:r>
           </w:p>
         </w:tc>
       </w:tr>
@@ -430,6 +448,12 @@
                 <w:lang w:val="en-US"/>
               </w:rPr>
             </w:pPr>
+            <w:r>
+              <w:rPr>
+                <w:lang w:val="en-US"/>
+              </w:rPr>
+              <w:t>1</w:t>
+            </w:r>
           </w:p>
         </w:tc>
       </w:tr>
@@ -462,6 +486,12 @@
                 <w:lang w:val="en-US"/>
               </w:rPr>
             </w:pPr>
+            <w:r>
+              <w:rPr>
+                <w:lang w:val="en-US"/>
+              </w:rPr>
+              <w:t>0</w:t>
+            </w:r>
           </w:p>
         </w:tc>
       </w:tr>
@@ -494,6 +524,12 @@
                 <w:lang w:val="en-US"/>
               </w:rPr>
             </w:pPr>
+            <w:r>
+              <w:rPr>
+                <w:lang w:val="en-US"/>
+              </w:rPr>
+              <w:t>0</w:t>
+            </w:r>
           </w:p>
         </w:tc>
       </w:tr>
@@ -526,6 +562,12 @@
                 <w:lang w:val="en-US"/>
               </w:rPr>
             </w:pPr>
+            <w:r>
+              <w:rPr>
+                <w:lang w:val="en-US"/>
+              </w:rPr>
+              <w:t>2</w:t>
+            </w:r>
           </w:p>
         </w:tc>
       </w:tr>
@@ -558,6 +600,12 @@
                 <w:lang w:val="en-US"/>
               </w:rPr>
             </w:pPr>
+            <w:r>
+              <w:rPr>
+                <w:lang w:val="en-US"/>
+              </w:rPr>
+              <w:t>0</w:t>
+            </w:r>
           </w:p>
         </w:tc>
       </w:tr>
@@ -590,6 +638,12 @@
                 <w:lang w:val="en-US"/>
               </w:rPr>
             </w:pPr>
+            <w:r>
+              <w:rPr>
+                <w:lang w:val="en-US"/>
+              </w:rPr>
+              <w:t>0</w:t>
+            </w:r>
           </w:p>
         </w:tc>
       </w:tr>
@@ -653,10 +707,209 @@
     <w:p>
       <w:pPr>
         <w:rPr>
-          <w:u w:val="single"/>
-          <w:lang w:val="en-US"/>
-        </w:rPr>
-      </w:pPr>
+          <w:lang w:val="en-US"/>
+        </w:rPr>
+      </w:pPr>
+      <w:r>
+        <w:rPr>
+          <w:b/>
+          <w:lang w:val="en-US"/>
+        </w:rPr>
+        <w:t>Structure:</w:t>
+      </w:r>
+      <w:r>
+        <w:rPr>
+          <w:b/>
+          <w:lang w:val="en-US"/>
+        </w:rPr>
+        <w:t xml:space="preserve"> </w:t>
+      </w:r>
+      <w:r>
+        <w:rPr>
+          <w:lang w:val="en-US"/>
+        </w:rPr>
+        <w:t>main</w:t>
+      </w:r>
+      <w:r>
+        <w:rPr>
+          <w:b/>
+          <w:lang w:val="en-US"/>
+        </w:rPr>
+        <w:t xml:space="preserve"> </w:t>
+      </w:r>
+      <w:r>
+        <w:rPr>
+          <w:lang w:val="en-US"/>
+        </w:rPr>
+        <w:t>objective is to finish Catia.</w:t>
+      </w:r>
+    </w:p>
+    <w:p>
+      <w:pPr>
+        <w:rPr>
+          <w:lang w:val="en-US"/>
+        </w:rPr>
+      </w:pPr>
+      <w:r>
+        <w:rPr>
+          <w:b/>
+          <w:lang w:val="en-US"/>
+        </w:rPr>
+        <w:t xml:space="preserve">Thermal: </w:t>
+      </w:r>
+      <w:r>
+        <w:rPr>
+          <w:lang w:val="en-US"/>
+        </w:rPr>
+        <w:t>they set up new objectives: get all the data they need (1) and</w:t>
+      </w:r>
+      <w:r>
+        <w:rPr>
+          <w:lang w:val="en-US"/>
+        </w:rPr>
+        <w:t xml:space="preserve"> make </w:t>
+      </w:r>
+      <w:r>
+        <w:rPr>
+          <w:lang w:val="en-US"/>
+        </w:rPr>
+        <w:t>a study of the PBC stack (2).</w:t>
+      </w:r>
+    </w:p>
+    <w:p>
+      <w:pPr>
+        <w:rPr>
+          <w:lang w:val="en-US"/>
+        </w:rPr>
+      </w:pPr>
+      <w:r>
+        <w:rPr>
+          <w:b/>
+          <w:lang w:val="en-US"/>
+        </w:rPr>
+        <w:t>AOCS:</w:t>
+      </w:r>
+      <w:r>
+        <w:rPr>
+          <w:lang w:val="en-US"/>
+        </w:rPr>
+        <w:t xml:space="preserve"> they defined </w:t>
+      </w:r>
+      <w:r>
+        <w:rPr>
+          <w:lang w:val="en-US"/>
+        </w:rPr>
+        <w:t>(updated) system modes</w:t>
+      </w:r>
+      <w:r>
+        <w:rPr>
+          <w:lang w:val="en-US"/>
+        </w:rPr>
+        <w:t>.</w:t>
+      </w:r>
+    </w:p>
+    <w:p>
+      <w:pPr>
+        <w:rPr>
+          <w:lang w:val="en-US"/>
+        </w:rPr>
+      </w:pPr>
+      <w:r>
+        <w:rPr>
+          <w:b/>
+          <w:lang w:val="en-US"/>
+        </w:rPr>
+        <w:t xml:space="preserve">Gravimetry: </w:t>
+      </w:r>
+      <w:r>
+        <w:rPr>
+          <w:lang w:val="en-US"/>
+        </w:rPr>
+        <w:t xml:space="preserve">they had a meeting with experts. It went well, they talked about their INSA project and about TOLOSAT. Solutions were obtained to have less </w:t>
+      </w:r>
+      <w:r>
+        <w:rPr>
+          <w:lang w:val="en-US"/>
+        </w:rPr>
+        <w:t>data.</w:t>
+      </w:r>
+      <w:r>
+        <w:rPr>
+          <w:lang w:val="en-US"/>
+        </w:rPr>
+        <w:t xml:space="preserve"> They have a way to activate the payload in eclipse mode.</w:t>
+      </w:r>
+      <w:r>
+        <w:rPr>
+          <w:lang w:val="en-US"/>
+        </w:rPr>
+        <w:t xml:space="preserve"> Simulation is </w:t>
+      </w:r>
+      <w:r>
+        <w:rPr>
+          <w:lang w:val="en-US"/>
+        </w:rPr>
+        <w:t>ongoing.</w:t>
+      </w:r>
+    </w:p>
+    <w:p>
+      <w:pPr>
+        <w:rPr>
+          <w:lang w:val="en-US"/>
+        </w:rPr>
+      </w:pPr>
+      <w:r>
+        <w:rPr>
+          <w:b/>
+          <w:lang w:val="en-US"/>
+        </w:rPr>
+        <w:t xml:space="preserve">Mission analysis: </w:t>
+      </w:r>
+      <w:r>
+        <w:rPr>
+          <w:lang w:val="en-US"/>
+        </w:rPr>
+        <w:t>Pierre switched to mission analysis with GMAT. He studied 400km and 500km sun-synchronous orbits as well as the ISS orbit.</w:t>
+      </w:r>
+      <w:r>
+        <w:rPr>
+          <w:lang w:val="en-US"/>
+        </w:rPr>
+        <w:t xml:space="preserve"> One secondary objective is to get from existing CubeSat data a more optimistic estimation of the mission lifetime.</w:t>
+      </w:r>
+    </w:p>
+    <w:p>
+      <w:pPr>
+        <w:rPr>
+          <w:lang w:val="en-US"/>
+        </w:rPr>
+      </w:pPr>
+      <w:r>
+        <w:rPr>
+          <w:b/>
+          <w:lang w:val="en-US"/>
+        </w:rPr>
+        <w:lastRenderedPageBreak/>
+        <w:t xml:space="preserve">Iridium: </w:t>
+      </w:r>
+      <w:r>
+        <w:rPr>
+          <w:lang w:val="en-US"/>
+        </w:rPr>
+        <w:t>Doppler effect investigation is ongoing</w:t>
+      </w:r>
+      <w:r>
+        <w:rPr>
+          <w:lang w:val="en-US"/>
+        </w:rPr>
+        <w:t xml:space="preserve"> (from MA)</w:t>
+      </w:r>
+      <w:r>
+        <w:rPr>
+          <w:lang w:val="en-US"/>
+        </w:rPr>
+        <w:t>.</w:t>
+      </w:r>
     </w:p>
     <w:sectPr>
       <w:pgSz w:w="11906" w:h="16838"/>

</xml_diff>